<commit_message>
How to access cluster
</commit_message>
<xml_diff>
--- a/01_Using_clusters_and_Bash/01_access_to_clusters/Connect_to_Cluster_from_VScode.docx
+++ b/01_Using_clusters_and_Bash/01_access_to_clusters/Connect_to_Cluster_from_VScode.docx
@@ -1340,1490 +1340,6 @@
     </w:p>
     <w:p/>
     <w:p/>
-    <w:p/>
-    <w:p>
-      <w:pPr>
-        <w:pStyle w:val="Heading1"/>
-        <w:rPr>
-          <w:lang w:val="en-US"/>
-        </w:rPr>
-      </w:pPr>
-      <w:r>
-        <w:rPr>
-          <w:lang w:val="en-US"/>
-        </w:rPr>
-        <w:t>2.B Connect to IMB cluster (</w:t>
-      </w:r>
-      <w:proofErr w:type="spellStart"/>
-      <w:r>
-        <w:rPr>
-          <w:lang w:val="en-US"/>
-        </w:rPr>
-        <w:t>koenighpc</w:t>
-      </w:r>
-      <w:proofErr w:type="spellEnd"/>
-      <w:r>
-        <w:rPr>
-          <w:lang w:val="en-US"/>
-        </w:rPr>
-        <w:t>)</w:t>
-      </w:r>
-    </w:p>
-    <w:p>
-      <w:pPr>
-        <w:rPr>
-          <w:lang w:val="en-US"/>
-        </w:rPr>
-      </w:pPr>
-    </w:p>
-    <w:p>
-      <w:pPr>
-        <w:pStyle w:val="ListParagraph"/>
-        <w:numPr>
-          <w:ilvl w:val="0"/>
-          <w:numId w:val="8"/>
-        </w:numPr>
-        <w:rPr>
-          <w:lang w:val="en-US"/>
-        </w:rPr>
-      </w:pPr>
-      <w:r>
-        <w:rPr>
-          <w:lang w:val="en-US"/>
-        </w:rPr>
-        <w:t xml:space="preserve">make a private and public key pair </w:t>
-      </w:r>
-    </w:p>
-    <w:p>
-      <w:pPr>
-        <w:pStyle w:val="ListParagraph"/>
-        <w:numPr>
-          <w:ilvl w:val="1"/>
-          <w:numId w:val="8"/>
-        </w:numPr>
-        <w:rPr>
-          <w:lang w:val="en-US"/>
-        </w:rPr>
-      </w:pPr>
-      <w:r>
-        <w:rPr>
-          <w:lang w:val="en-US"/>
-        </w:rPr>
-        <w:t>Windows: you can use PuTTY</w:t>
-      </w:r>
-    </w:p>
-    <w:p>
-      <w:pPr>
-        <w:pStyle w:val="ListParagraph"/>
-        <w:numPr>
-          <w:ilvl w:val="0"/>
-          <w:numId w:val="1"/>
-        </w:numPr>
-        <w:rPr>
-          <w:lang w:val="en-US"/>
-        </w:rPr>
-      </w:pPr>
-      <w:r>
-        <w:rPr>
-          <w:lang w:val="en-US"/>
-        </w:rPr>
-        <w:t>Send the public key to Christian</w:t>
-      </w:r>
-    </w:p>
-    <w:p>
-      <w:pPr>
-        <w:pStyle w:val="ListParagraph"/>
-        <w:numPr>
-          <w:ilvl w:val="0"/>
-          <w:numId w:val="1"/>
-        </w:numPr>
-        <w:rPr>
-          <w:lang w:val="en-US"/>
-        </w:rPr>
-      </w:pPr>
-      <w:r>
-        <w:rPr>
-          <w:lang w:val="en-US"/>
-        </w:rPr>
-        <w:t xml:space="preserve">Export the private key in OpenSSH format in </w:t>
-      </w:r>
-      <w:proofErr w:type="spellStart"/>
-      <w:r>
-        <w:rPr>
-          <w:lang w:val="en-US"/>
-        </w:rPr>
-        <w:t>PuTTYgen</w:t>
-      </w:r>
-      <w:proofErr w:type="spellEnd"/>
-      <w:r>
-        <w:rPr>
-          <w:lang w:val="en-US"/>
-        </w:rPr>
-        <w:t xml:space="preserve"> (Conversion&gt;Export&gt;OpenSSH key)</w:t>
-      </w:r>
-    </w:p>
-    <w:p>
-      <w:pPr>
-        <w:pStyle w:val="ListParagraph"/>
-        <w:rPr>
-          <w:lang w:val="en-US"/>
-        </w:rPr>
-      </w:pPr>
-    </w:p>
-    <w:p>
-      <w:pPr>
-        <w:pStyle w:val="ListParagraph"/>
-        <w:numPr>
-          <w:ilvl w:val="0"/>
-          <w:numId w:val="1"/>
-        </w:numPr>
-        <w:rPr>
-          <w:lang w:val="en-US"/>
-        </w:rPr>
-      </w:pPr>
-      <w:r>
-        <w:rPr>
-          <w:lang w:val="en-US"/>
-        </w:rPr>
-        <w:t>Make a folder .</w:t>
-      </w:r>
-      <w:proofErr w:type="spellStart"/>
-      <w:r>
-        <w:rPr>
-          <w:lang w:val="en-US"/>
-        </w:rPr>
-        <w:t>ssh</w:t>
-      </w:r>
-      <w:proofErr w:type="spellEnd"/>
-      <w:r>
-        <w:rPr>
-          <w:lang w:val="en-US"/>
-        </w:rPr>
-        <w:t xml:space="preserve"> in your user folder and put you</w:t>
-      </w:r>
-      <w:r>
-        <w:rPr>
-          <w:lang w:val="en-US"/>
-        </w:rPr>
-        <w:t xml:space="preserve">r private </w:t>
-      </w:r>
-      <w:r>
-        <w:rPr>
-          <w:lang w:val="en-US"/>
-        </w:rPr>
-        <w:t>key there</w:t>
-      </w:r>
-    </w:p>
-    <w:p>
-      <w:pPr>
-        <w:rPr>
-          <w:lang w:val="en-US"/>
-        </w:rPr>
-      </w:pPr>
-    </w:p>
-    <w:p>
-      <w:pPr>
-        <w:rPr>
-          <w:lang w:val="en-US"/>
-        </w:rPr>
-      </w:pPr>
-    </w:p>
-    <w:p>
-      <w:pPr>
-        <w:rPr>
-          <w:lang w:val="en-US"/>
-        </w:rPr>
-      </w:pPr>
-    </w:p>
-    <w:p>
-      <w:pPr>
-        <w:pStyle w:val="ListParagraph"/>
-        <w:numPr>
-          <w:ilvl w:val="0"/>
-          <w:numId w:val="1"/>
-        </w:numPr>
-        <w:rPr>
-          <w:lang w:val="en-US"/>
-        </w:rPr>
-      </w:pPr>
-      <w:r>
-        <w:rPr>
-          <w:lang w:val="en-US"/>
-        </w:rPr>
-        <w:t xml:space="preserve">Then click </w:t>
-      </w:r>
-      <w:r>
-        <w:rPr>
-          <w:lang w:val="en-US"/>
-        </w:rPr>
-        <w:t xml:space="preserve">the </w:t>
-      </w:r>
-      <w:r>
-        <w:rPr>
-          <w:lang w:val="en-US"/>
-        </w:rPr>
-        <w:t>external connection</w:t>
-      </w:r>
-      <w:r>
-        <w:rPr>
-          <w:lang w:val="en-US"/>
-        </w:rPr>
-        <w:t xml:space="preserve"> button on the left side of VS code</w:t>
-      </w:r>
-    </w:p>
-    <w:p>
-      <w:pPr>
-        <w:pStyle w:val="ListParagraph"/>
-        <w:numPr>
-          <w:ilvl w:val="0"/>
-          <w:numId w:val="1"/>
-        </w:numPr>
-        <w:rPr>
-          <w:lang w:val="en-US"/>
-        </w:rPr>
-      </w:pPr>
-      <w:r>
-        <w:rPr>
-          <w:lang w:val="en-US"/>
-        </w:rPr>
-        <w:t xml:space="preserve">Click the plus next to </w:t>
-      </w:r>
-      <w:proofErr w:type="spellStart"/>
-      <w:r>
-        <w:rPr>
-          <w:lang w:val="en-US"/>
-        </w:rPr>
-        <w:t>ssh</w:t>
-      </w:r>
-      <w:proofErr w:type="spellEnd"/>
-    </w:p>
-    <w:p>
-      <w:pPr>
-        <w:rPr>
-          <w:lang w:val="en-US"/>
-        </w:rPr>
-      </w:pPr>
-    </w:p>
-    <w:p>
-      <w:pPr>
-        <w:rPr>
-          <w:lang w:val="en-US"/>
-        </w:rPr>
-      </w:pPr>
-      <w:r>
-        <w:rPr>
-          <w:lang w:val="en-US"/>
-        </w:rPr>
-        <w:t xml:space="preserve">enter in the top line </w:t>
-      </w:r>
-    </w:p>
-    <w:p>
-      <w:pPr>
-        <w:ind w:firstLine="720"/>
-        <w:rPr>
-          <w:rFonts w:ascii="Courier New" w:hAnsi="Courier New" w:cs="Courier New"/>
-          <w:lang w:val="en-US"/>
-        </w:rPr>
-      </w:pPr>
-      <w:proofErr w:type="spellStart"/>
-      <w:r>
-        <w:rPr>
-          <w:rFonts w:ascii="Courier New" w:hAnsi="Courier New" w:cs="Courier New"/>
-          <w:lang w:val="en-US"/>
-        </w:rPr>
-        <w:lastRenderedPageBreak/>
-        <w:t>ssh</w:t>
-      </w:r>
-      <w:proofErr w:type="spellEnd"/>
-      <w:r>
-        <w:rPr>
-          <w:rFonts w:ascii="Courier New" w:hAnsi="Courier New" w:cs="Courier New"/>
-          <w:lang w:val="en-US"/>
-        </w:rPr>
-        <w:t xml:space="preserve"> koenighpc.imb.uni-main</w:t>
-      </w:r>
-      <w:r>
-        <w:rPr>
-          <w:rFonts w:ascii="Courier New" w:hAnsi="Courier New" w:cs="Courier New"/>
-          <w:lang w:val="en-US"/>
-        </w:rPr>
-        <w:t>z</w:t>
-      </w:r>
-      <w:r>
-        <w:rPr>
-          <w:rFonts w:ascii="Courier New" w:hAnsi="Courier New" w:cs="Courier New"/>
-          <w:lang w:val="en-US"/>
-        </w:rPr>
-        <w:t>.de</w:t>
-      </w:r>
-    </w:p>
-    <w:p>
-      <w:pPr>
-        <w:rPr>
-          <w:lang w:val="en-US"/>
-        </w:rPr>
-      </w:pPr>
-    </w:p>
-    <w:p>
-      <w:pPr>
-        <w:rPr>
-          <w:lang w:val="en-US"/>
-        </w:rPr>
-      </w:pPr>
-      <w:r>
-        <w:rPr>
-          <w:lang w:val="en-US"/>
-        </w:rPr>
-        <w:t xml:space="preserve">choose a location for a config file </w:t>
-      </w:r>
-    </w:p>
-    <w:p>
-      <w:pPr>
-        <w:rPr>
-          <w:lang w:val="en-US"/>
-        </w:rPr>
-      </w:pPr>
-      <w:r>
-        <w:rPr>
-          <w:lang w:val="en-US"/>
-        </w:rPr>
-        <w:t>click open config</w:t>
-      </w:r>
-    </w:p>
-    <w:p>
-      <w:pPr>
-        <w:rPr>
-          <w:lang w:val="en-US"/>
-        </w:rPr>
-      </w:pPr>
-      <w:r>
-        <w:rPr>
-          <w:lang w:val="en-US"/>
-        </w:rPr>
-        <w:t>then enter in the config file</w:t>
-      </w:r>
-    </w:p>
-    <w:p>
-      <w:pPr>
-        <w:rPr>
-          <w:lang w:val="en-US"/>
-        </w:rPr>
-      </w:pPr>
-    </w:p>
-    <w:p>
-      <w:pPr>
-        <w:rPr>
-          <w:lang w:val="en-US"/>
-        </w:rPr>
-      </w:pPr>
-    </w:p>
-    <w:p>
-      <w:pPr>
-        <w:tabs>
-          <w:tab w:val="left" w:pos="916"/>
-          <w:tab w:val="left" w:pos="1832"/>
-          <w:tab w:val="left" w:pos="2748"/>
-          <w:tab w:val="left" w:pos="3664"/>
-          <w:tab w:val="left" w:pos="4580"/>
-          <w:tab w:val="left" w:pos="5496"/>
-          <w:tab w:val="left" w:pos="6412"/>
-          <w:tab w:val="left" w:pos="7328"/>
-          <w:tab w:val="left" w:pos="8244"/>
-          <w:tab w:val="left" w:pos="9160"/>
-          <w:tab w:val="left" w:pos="10076"/>
-          <w:tab w:val="left" w:pos="10992"/>
-          <w:tab w:val="left" w:pos="11908"/>
-          <w:tab w:val="left" w:pos="12824"/>
-          <w:tab w:val="left" w:pos="13740"/>
-          <w:tab w:val="left" w:pos="14656"/>
-        </w:tabs>
-        <w:rPr>
-          <w:rFonts w:ascii="Courier New" w:eastAsia="Times New Roman" w:hAnsi="Courier New" w:cs="Courier New"/>
-          <w:sz w:val="20"/>
-          <w:szCs w:val="20"/>
-          <w:lang w:eastAsia="en-GB"/>
-        </w:rPr>
-      </w:pPr>
-      <w:r>
-        <w:rPr>
-          <w:rFonts w:ascii="Courier New" w:eastAsia="Times New Roman" w:hAnsi="Courier New" w:cs="Courier New"/>
-          <w:sz w:val="20"/>
-          <w:szCs w:val="20"/>
-          <w:lang w:eastAsia="en-GB"/>
-        </w:rPr>
-        <w:t>Host koenighpc.imb.uni-mainz.de</w:t>
-      </w:r>
-    </w:p>
-    <w:p>
-      <w:pPr>
-        <w:tabs>
-          <w:tab w:val="left" w:pos="916"/>
-          <w:tab w:val="left" w:pos="1832"/>
-          <w:tab w:val="left" w:pos="2748"/>
-          <w:tab w:val="left" w:pos="3664"/>
-          <w:tab w:val="left" w:pos="4580"/>
-          <w:tab w:val="left" w:pos="5496"/>
-          <w:tab w:val="left" w:pos="6412"/>
-          <w:tab w:val="left" w:pos="7328"/>
-          <w:tab w:val="left" w:pos="8244"/>
-          <w:tab w:val="left" w:pos="9160"/>
-          <w:tab w:val="left" w:pos="10076"/>
-          <w:tab w:val="left" w:pos="10992"/>
-          <w:tab w:val="left" w:pos="11908"/>
-          <w:tab w:val="left" w:pos="12824"/>
-          <w:tab w:val="left" w:pos="13740"/>
-          <w:tab w:val="left" w:pos="14656"/>
-        </w:tabs>
-        <w:rPr>
-          <w:rFonts w:ascii="Courier New" w:eastAsia="Times New Roman" w:hAnsi="Courier New" w:cs="Courier New"/>
-          <w:sz w:val="20"/>
-          <w:szCs w:val="20"/>
-          <w:lang w:eastAsia="en-GB"/>
-        </w:rPr>
-      </w:pPr>
-      <w:r>
-        <w:rPr>
-          <w:rFonts w:ascii="Courier New" w:eastAsia="Times New Roman" w:hAnsi="Courier New" w:cs="Courier New"/>
-          <w:sz w:val="20"/>
-          <w:szCs w:val="20"/>
-          <w:lang w:eastAsia="en-GB"/>
-        </w:rPr>
-        <w:t xml:space="preserve">         HostName koenighpc.imb.uni-mainz.de</w:t>
-      </w:r>
-    </w:p>
-    <w:p>
-      <w:pPr>
-        <w:tabs>
-          <w:tab w:val="left" w:pos="916"/>
-          <w:tab w:val="left" w:pos="1832"/>
-          <w:tab w:val="left" w:pos="2748"/>
-          <w:tab w:val="left" w:pos="3664"/>
-          <w:tab w:val="left" w:pos="4580"/>
-          <w:tab w:val="left" w:pos="5496"/>
-          <w:tab w:val="left" w:pos="6412"/>
-          <w:tab w:val="left" w:pos="7328"/>
-          <w:tab w:val="left" w:pos="8244"/>
-          <w:tab w:val="left" w:pos="9160"/>
-          <w:tab w:val="left" w:pos="10076"/>
-          <w:tab w:val="left" w:pos="10992"/>
-          <w:tab w:val="left" w:pos="11908"/>
-          <w:tab w:val="left" w:pos="12824"/>
-          <w:tab w:val="left" w:pos="13740"/>
-          <w:tab w:val="left" w:pos="14656"/>
-        </w:tabs>
-        <w:rPr>
-          <w:rFonts w:ascii="Courier New" w:eastAsia="Times New Roman" w:hAnsi="Courier New" w:cs="Courier New"/>
-          <w:sz w:val="20"/>
-          <w:szCs w:val="20"/>
-          <w:lang w:val="en-US" w:eastAsia="en-GB"/>
-        </w:rPr>
-      </w:pPr>
-      <w:r>
-        <w:rPr>
-          <w:rFonts w:ascii="Courier New" w:eastAsia="Times New Roman" w:hAnsi="Courier New" w:cs="Courier New"/>
-          <w:sz w:val="20"/>
-          <w:szCs w:val="20"/>
-          <w:lang w:eastAsia="en-GB"/>
-        </w:rPr>
-        <w:t xml:space="preserve">         User </w:t>
-      </w:r>
-      <w:r>
-        <w:rPr>
-          <w:rFonts w:ascii="Courier New" w:eastAsia="Times New Roman" w:hAnsi="Courier New" w:cs="Courier New"/>
-          <w:sz w:val="20"/>
-          <w:szCs w:val="20"/>
-          <w:lang w:val="en-US" w:eastAsia="en-GB"/>
-        </w:rPr>
-        <w:t>&lt;</w:t>
-      </w:r>
-      <w:proofErr w:type="spellStart"/>
-      <w:r>
-        <w:rPr>
-          <w:rFonts w:ascii="Courier New" w:eastAsia="Times New Roman" w:hAnsi="Courier New" w:cs="Courier New"/>
-          <w:sz w:val="20"/>
-          <w:szCs w:val="20"/>
-          <w:lang w:val="en-US" w:eastAsia="en-GB"/>
-        </w:rPr>
-        <w:t>MYUserName</w:t>
-      </w:r>
-      <w:proofErr w:type="spellEnd"/>
-      <w:r>
-        <w:rPr>
-          <w:rFonts w:ascii="Courier New" w:eastAsia="Times New Roman" w:hAnsi="Courier New" w:cs="Courier New"/>
-          <w:sz w:val="20"/>
-          <w:szCs w:val="20"/>
-          <w:lang w:val="en-US" w:eastAsia="en-GB"/>
-        </w:rPr>
-        <w:t>&gt;</w:t>
-      </w:r>
-    </w:p>
-    <w:p>
-      <w:pPr>
-        <w:tabs>
-          <w:tab w:val="left" w:pos="916"/>
-          <w:tab w:val="left" w:pos="1832"/>
-          <w:tab w:val="left" w:pos="2748"/>
-          <w:tab w:val="left" w:pos="3664"/>
-          <w:tab w:val="left" w:pos="4580"/>
-          <w:tab w:val="left" w:pos="5496"/>
-          <w:tab w:val="left" w:pos="6412"/>
-          <w:tab w:val="left" w:pos="7328"/>
-          <w:tab w:val="left" w:pos="8244"/>
-          <w:tab w:val="left" w:pos="9160"/>
-          <w:tab w:val="left" w:pos="10076"/>
-          <w:tab w:val="left" w:pos="10992"/>
-          <w:tab w:val="left" w:pos="11908"/>
-          <w:tab w:val="left" w:pos="12824"/>
-          <w:tab w:val="left" w:pos="13740"/>
-          <w:tab w:val="left" w:pos="14656"/>
-        </w:tabs>
-        <w:rPr>
-          <w:rFonts w:ascii="Courier New" w:eastAsia="Times New Roman" w:hAnsi="Courier New" w:cs="Courier New"/>
-          <w:sz w:val="20"/>
-          <w:szCs w:val="20"/>
-          <w:lang w:val="en-US" w:eastAsia="en-GB"/>
-        </w:rPr>
-      </w:pPr>
-      <w:r>
-        <w:rPr>
-          <w:rFonts w:ascii="Courier New" w:eastAsia="Times New Roman" w:hAnsi="Courier New" w:cs="Courier New"/>
-          <w:sz w:val="20"/>
-          <w:szCs w:val="20"/>
-          <w:lang w:eastAsia="en-GB"/>
-        </w:rPr>
-        <w:tab/>
-      </w:r>
-      <w:r>
-        <w:rPr>
-          <w:rFonts w:ascii="Courier New" w:eastAsia="Times New Roman" w:hAnsi="Courier New" w:cs="Courier New"/>
-          <w:sz w:val="20"/>
-          <w:szCs w:val="20"/>
-          <w:lang w:eastAsia="en-GB"/>
-        </w:rPr>
-        <w:t xml:space="preserve">IdentityFile </w:t>
-      </w:r>
-      <w:r>
-        <w:rPr>
-          <w:rFonts w:ascii="Courier New" w:eastAsia="Times New Roman" w:hAnsi="Courier New" w:cs="Courier New"/>
-          <w:sz w:val="20"/>
-          <w:szCs w:val="20"/>
-          <w:lang w:val="en-US" w:eastAsia="en-GB"/>
-        </w:rPr>
-        <w:t>&lt;</w:t>
-      </w:r>
-      <w:r>
-        <w:rPr>
-          <w:rFonts w:ascii="Courier New" w:eastAsia="Times New Roman" w:hAnsi="Courier New" w:cs="Courier New"/>
-          <w:sz w:val="20"/>
-          <w:szCs w:val="20"/>
-          <w:lang w:eastAsia="en-GB"/>
-        </w:rPr>
-        <w:t>C:\\path\\to\\my\\id_rsa</w:t>
-      </w:r>
-      <w:r>
-        <w:rPr>
-          <w:rFonts w:ascii="Courier New" w:eastAsia="Times New Roman" w:hAnsi="Courier New" w:cs="Courier New"/>
-          <w:sz w:val="20"/>
-          <w:szCs w:val="20"/>
-          <w:lang w:val="en-US" w:eastAsia="en-GB"/>
-        </w:rPr>
-        <w:t>&gt;</w:t>
-      </w:r>
-    </w:p>
-    <w:p>
-      <w:pPr>
-        <w:tabs>
-          <w:tab w:val="left" w:pos="916"/>
-          <w:tab w:val="left" w:pos="1832"/>
-          <w:tab w:val="left" w:pos="2748"/>
-          <w:tab w:val="left" w:pos="3664"/>
-          <w:tab w:val="left" w:pos="4580"/>
-          <w:tab w:val="left" w:pos="5496"/>
-          <w:tab w:val="left" w:pos="6412"/>
-          <w:tab w:val="left" w:pos="7328"/>
-          <w:tab w:val="left" w:pos="8244"/>
-          <w:tab w:val="left" w:pos="9160"/>
-          <w:tab w:val="left" w:pos="10076"/>
-          <w:tab w:val="left" w:pos="10992"/>
-          <w:tab w:val="left" w:pos="11908"/>
-          <w:tab w:val="left" w:pos="12824"/>
-          <w:tab w:val="left" w:pos="13740"/>
-          <w:tab w:val="left" w:pos="14656"/>
-        </w:tabs>
-        <w:rPr>
-          <w:rFonts w:ascii="Courier New" w:eastAsia="Times New Roman" w:hAnsi="Courier New" w:cs="Courier New"/>
-          <w:sz w:val="20"/>
-          <w:szCs w:val="20"/>
-          <w:lang w:eastAsia="en-GB"/>
-        </w:rPr>
-      </w:pPr>
-    </w:p>
-    <w:p>
-      <w:pPr>
-        <w:tabs>
-          <w:tab w:val="left" w:pos="916"/>
-          <w:tab w:val="left" w:pos="1832"/>
-          <w:tab w:val="left" w:pos="2748"/>
-          <w:tab w:val="left" w:pos="3664"/>
-          <w:tab w:val="left" w:pos="4580"/>
-          <w:tab w:val="left" w:pos="5496"/>
-          <w:tab w:val="left" w:pos="6412"/>
-          <w:tab w:val="left" w:pos="7328"/>
-          <w:tab w:val="left" w:pos="8244"/>
-          <w:tab w:val="left" w:pos="9160"/>
-          <w:tab w:val="left" w:pos="10076"/>
-          <w:tab w:val="left" w:pos="10992"/>
-          <w:tab w:val="left" w:pos="11908"/>
-          <w:tab w:val="left" w:pos="12824"/>
-          <w:tab w:val="left" w:pos="13740"/>
-          <w:tab w:val="left" w:pos="14656"/>
-        </w:tabs>
-        <w:rPr>
-          <w:rFonts w:ascii="Courier New" w:eastAsia="Times New Roman" w:hAnsi="Courier New" w:cs="Courier New"/>
-          <w:sz w:val="20"/>
-          <w:szCs w:val="20"/>
-          <w:lang w:eastAsia="en-GB"/>
-        </w:rPr>
-      </w:pPr>
-      <w:r>
-        <w:rPr>
-          <w:rFonts w:ascii="Courier New" w:eastAsia="Times New Roman" w:hAnsi="Courier New" w:cs="Courier New"/>
-          <w:sz w:val="20"/>
-          <w:szCs w:val="20"/>
-          <w:lang w:eastAsia="en-GB"/>
-        </w:rPr>
-        <w:t xml:space="preserve">     Host *</w:t>
-      </w:r>
-    </w:p>
-    <w:p>
-      <w:pPr>
-        <w:tabs>
-          <w:tab w:val="left" w:pos="916"/>
-          <w:tab w:val="left" w:pos="1832"/>
-          <w:tab w:val="left" w:pos="2748"/>
-          <w:tab w:val="left" w:pos="3664"/>
-          <w:tab w:val="left" w:pos="4580"/>
-          <w:tab w:val="left" w:pos="5496"/>
-          <w:tab w:val="left" w:pos="6412"/>
-          <w:tab w:val="left" w:pos="7328"/>
-          <w:tab w:val="left" w:pos="8244"/>
-          <w:tab w:val="left" w:pos="9160"/>
-          <w:tab w:val="left" w:pos="10076"/>
-          <w:tab w:val="left" w:pos="10992"/>
-          <w:tab w:val="left" w:pos="11908"/>
-          <w:tab w:val="left" w:pos="12824"/>
-          <w:tab w:val="left" w:pos="13740"/>
-          <w:tab w:val="left" w:pos="14656"/>
-        </w:tabs>
-        <w:rPr>
-          <w:rFonts w:ascii="Courier New" w:eastAsia="Times New Roman" w:hAnsi="Courier New" w:cs="Courier New"/>
-          <w:sz w:val="20"/>
-          <w:szCs w:val="20"/>
-          <w:lang w:eastAsia="en-GB"/>
-        </w:rPr>
-      </w:pPr>
-      <w:r>
-        <w:rPr>
-          <w:rFonts w:ascii="Courier New" w:eastAsia="Times New Roman" w:hAnsi="Courier New" w:cs="Courier New"/>
-          <w:sz w:val="20"/>
-          <w:szCs w:val="20"/>
-          <w:lang w:eastAsia="en-GB"/>
-        </w:rPr>
-        <w:t xml:space="preserve">         ## standard stuff ##</w:t>
-      </w:r>
-    </w:p>
-    <w:p>
-      <w:pPr>
-        <w:tabs>
-          <w:tab w:val="left" w:pos="916"/>
-          <w:tab w:val="left" w:pos="1832"/>
-          <w:tab w:val="left" w:pos="2748"/>
-          <w:tab w:val="left" w:pos="3664"/>
-          <w:tab w:val="left" w:pos="4580"/>
-          <w:tab w:val="left" w:pos="5496"/>
-          <w:tab w:val="left" w:pos="6412"/>
-          <w:tab w:val="left" w:pos="7328"/>
-          <w:tab w:val="left" w:pos="8244"/>
-          <w:tab w:val="left" w:pos="9160"/>
-          <w:tab w:val="left" w:pos="10076"/>
-          <w:tab w:val="left" w:pos="10992"/>
-          <w:tab w:val="left" w:pos="11908"/>
-          <w:tab w:val="left" w:pos="12824"/>
-          <w:tab w:val="left" w:pos="13740"/>
-          <w:tab w:val="left" w:pos="14656"/>
-        </w:tabs>
-        <w:rPr>
-          <w:rFonts w:ascii="Courier New" w:eastAsia="Times New Roman" w:hAnsi="Courier New" w:cs="Courier New"/>
-          <w:sz w:val="20"/>
-          <w:szCs w:val="20"/>
-          <w:lang w:eastAsia="en-GB"/>
-        </w:rPr>
-      </w:pPr>
-      <w:r>
-        <w:rPr>
-          <w:rFonts w:ascii="Courier New" w:eastAsia="Times New Roman" w:hAnsi="Courier New" w:cs="Courier New"/>
-          <w:sz w:val="20"/>
-          <w:szCs w:val="20"/>
-          <w:lang w:eastAsia="en-GB"/>
-        </w:rPr>
-        <w:t xml:space="preserve">         UseKeychain yes</w:t>
-      </w:r>
-    </w:p>
-    <w:p>
-      <w:pPr>
-        <w:tabs>
-          <w:tab w:val="left" w:pos="916"/>
-          <w:tab w:val="left" w:pos="1832"/>
-          <w:tab w:val="left" w:pos="2748"/>
-          <w:tab w:val="left" w:pos="3664"/>
-          <w:tab w:val="left" w:pos="4580"/>
-          <w:tab w:val="left" w:pos="5496"/>
-          <w:tab w:val="left" w:pos="6412"/>
-          <w:tab w:val="left" w:pos="7328"/>
-          <w:tab w:val="left" w:pos="8244"/>
-          <w:tab w:val="left" w:pos="9160"/>
-          <w:tab w:val="left" w:pos="10076"/>
-          <w:tab w:val="left" w:pos="10992"/>
-          <w:tab w:val="left" w:pos="11908"/>
-          <w:tab w:val="left" w:pos="12824"/>
-          <w:tab w:val="left" w:pos="13740"/>
-          <w:tab w:val="left" w:pos="14656"/>
-        </w:tabs>
-        <w:rPr>
-          <w:rFonts w:ascii="Courier New" w:eastAsia="Times New Roman" w:hAnsi="Courier New" w:cs="Courier New"/>
-          <w:sz w:val="20"/>
-          <w:szCs w:val="20"/>
-          <w:lang w:eastAsia="en-GB"/>
-        </w:rPr>
-      </w:pPr>
-      <w:r>
-        <w:rPr>
-          <w:rFonts w:ascii="Courier New" w:eastAsia="Times New Roman" w:hAnsi="Courier New" w:cs="Courier New"/>
-          <w:sz w:val="20"/>
-          <w:szCs w:val="20"/>
-          <w:lang w:eastAsia="en-GB"/>
-        </w:rPr>
-        <w:t xml:space="preserve">         #to be added</w:t>
-      </w:r>
-    </w:p>
-    <w:p>
-      <w:pPr>
-        <w:tabs>
-          <w:tab w:val="left" w:pos="916"/>
-          <w:tab w:val="left" w:pos="1832"/>
-          <w:tab w:val="left" w:pos="2748"/>
-          <w:tab w:val="left" w:pos="3664"/>
-          <w:tab w:val="left" w:pos="4580"/>
-          <w:tab w:val="left" w:pos="5496"/>
-          <w:tab w:val="left" w:pos="6412"/>
-          <w:tab w:val="left" w:pos="7328"/>
-          <w:tab w:val="left" w:pos="8244"/>
-          <w:tab w:val="left" w:pos="9160"/>
-          <w:tab w:val="left" w:pos="10076"/>
-          <w:tab w:val="left" w:pos="10992"/>
-          <w:tab w:val="left" w:pos="11908"/>
-          <w:tab w:val="left" w:pos="12824"/>
-          <w:tab w:val="left" w:pos="13740"/>
-          <w:tab w:val="left" w:pos="14656"/>
-        </w:tabs>
-        <w:rPr>
-          <w:rFonts w:ascii="Courier New" w:eastAsia="Times New Roman" w:hAnsi="Courier New" w:cs="Courier New"/>
-          <w:sz w:val="20"/>
-          <w:szCs w:val="20"/>
-          <w:lang w:eastAsia="en-GB"/>
-        </w:rPr>
-      </w:pPr>
-      <w:r>
-        <w:rPr>
-          <w:rFonts w:ascii="Courier New" w:eastAsia="Times New Roman" w:hAnsi="Courier New" w:cs="Courier New"/>
-          <w:sz w:val="20"/>
-          <w:szCs w:val="20"/>
-          <w:lang w:eastAsia="en-GB"/>
-        </w:rPr>
-        <w:t xml:space="preserve">         AddKeysToAgent yes</w:t>
-      </w:r>
-    </w:p>
-    <w:p>
-      <w:pPr>
-        <w:tabs>
-          <w:tab w:val="left" w:pos="916"/>
-          <w:tab w:val="left" w:pos="1832"/>
-          <w:tab w:val="left" w:pos="2748"/>
-          <w:tab w:val="left" w:pos="3664"/>
-          <w:tab w:val="left" w:pos="4580"/>
-          <w:tab w:val="left" w:pos="5496"/>
-          <w:tab w:val="left" w:pos="6412"/>
-          <w:tab w:val="left" w:pos="7328"/>
-          <w:tab w:val="left" w:pos="8244"/>
-          <w:tab w:val="left" w:pos="9160"/>
-          <w:tab w:val="left" w:pos="10076"/>
-          <w:tab w:val="left" w:pos="10992"/>
-          <w:tab w:val="left" w:pos="11908"/>
-          <w:tab w:val="left" w:pos="12824"/>
-          <w:tab w:val="left" w:pos="13740"/>
-          <w:tab w:val="left" w:pos="14656"/>
-        </w:tabs>
-        <w:rPr>
-          <w:rFonts w:ascii="Courier New" w:eastAsia="Times New Roman" w:hAnsi="Courier New" w:cs="Courier New"/>
-          <w:sz w:val="20"/>
-          <w:szCs w:val="20"/>
-          <w:lang w:eastAsia="en-GB"/>
-        </w:rPr>
-      </w:pPr>
-      <w:r>
-        <w:rPr>
-          <w:rFonts w:ascii="Courier New" w:eastAsia="Times New Roman" w:hAnsi="Courier New" w:cs="Courier New"/>
-          <w:sz w:val="20"/>
-          <w:szCs w:val="20"/>
-          <w:lang w:eastAsia="en-GB"/>
-        </w:rPr>
-        <w:t xml:space="preserve">         #to be added</w:t>
-      </w:r>
-    </w:p>
-    <w:p>
-      <w:pPr>
-        <w:tabs>
-          <w:tab w:val="left" w:pos="916"/>
-          <w:tab w:val="left" w:pos="1832"/>
-          <w:tab w:val="left" w:pos="2748"/>
-          <w:tab w:val="left" w:pos="3664"/>
-          <w:tab w:val="left" w:pos="4580"/>
-          <w:tab w:val="left" w:pos="5496"/>
-          <w:tab w:val="left" w:pos="6412"/>
-          <w:tab w:val="left" w:pos="7328"/>
-          <w:tab w:val="left" w:pos="8244"/>
-          <w:tab w:val="left" w:pos="9160"/>
-          <w:tab w:val="left" w:pos="10076"/>
-          <w:tab w:val="left" w:pos="10992"/>
-          <w:tab w:val="left" w:pos="11908"/>
-          <w:tab w:val="left" w:pos="12824"/>
-          <w:tab w:val="left" w:pos="13740"/>
-          <w:tab w:val="left" w:pos="14656"/>
-        </w:tabs>
-        <w:rPr>
-          <w:rFonts w:ascii="Courier New" w:eastAsia="Times New Roman" w:hAnsi="Courier New" w:cs="Courier New"/>
-          <w:sz w:val="20"/>
-          <w:szCs w:val="20"/>
-          <w:lang w:eastAsia="en-GB"/>
-        </w:rPr>
-      </w:pPr>
-      <w:r>
-        <w:rPr>
-          <w:rFonts w:ascii="Courier New" w:eastAsia="Times New Roman" w:hAnsi="Courier New" w:cs="Courier New"/>
-          <w:sz w:val="20"/>
-          <w:szCs w:val="20"/>
-          <w:lang w:eastAsia="en-GB"/>
-        </w:rPr>
-        <w:t xml:space="preserve">         ForwardAgent no</w:t>
-      </w:r>
-    </w:p>
-    <w:p>
-      <w:pPr>
-        <w:tabs>
-          <w:tab w:val="left" w:pos="916"/>
-          <w:tab w:val="left" w:pos="1832"/>
-          <w:tab w:val="left" w:pos="2748"/>
-          <w:tab w:val="left" w:pos="3664"/>
-          <w:tab w:val="left" w:pos="4580"/>
-          <w:tab w:val="left" w:pos="5496"/>
-          <w:tab w:val="left" w:pos="6412"/>
-          <w:tab w:val="left" w:pos="7328"/>
-          <w:tab w:val="left" w:pos="8244"/>
-          <w:tab w:val="left" w:pos="9160"/>
-          <w:tab w:val="left" w:pos="10076"/>
-          <w:tab w:val="left" w:pos="10992"/>
-          <w:tab w:val="left" w:pos="11908"/>
-          <w:tab w:val="left" w:pos="12824"/>
-          <w:tab w:val="left" w:pos="13740"/>
-          <w:tab w:val="left" w:pos="14656"/>
-        </w:tabs>
-        <w:rPr>
-          <w:rFonts w:ascii="Courier New" w:eastAsia="Times New Roman" w:hAnsi="Courier New" w:cs="Courier New"/>
-          <w:sz w:val="20"/>
-          <w:szCs w:val="20"/>
-          <w:lang w:eastAsia="en-GB"/>
-        </w:rPr>
-      </w:pPr>
-      <w:r>
-        <w:rPr>
-          <w:rFonts w:ascii="Courier New" w:eastAsia="Times New Roman" w:hAnsi="Courier New" w:cs="Courier New"/>
-          <w:sz w:val="20"/>
-          <w:szCs w:val="20"/>
-          <w:lang w:eastAsia="en-GB"/>
-        </w:rPr>
-        <w:t xml:space="preserve">         Port 22</w:t>
-      </w:r>
-    </w:p>
-    <w:p>
-      <w:pPr>
-        <w:tabs>
-          <w:tab w:val="left" w:pos="916"/>
-          <w:tab w:val="left" w:pos="1832"/>
-          <w:tab w:val="left" w:pos="2748"/>
-          <w:tab w:val="left" w:pos="3664"/>
-          <w:tab w:val="left" w:pos="4580"/>
-          <w:tab w:val="left" w:pos="5496"/>
-          <w:tab w:val="left" w:pos="6412"/>
-          <w:tab w:val="left" w:pos="7328"/>
-          <w:tab w:val="left" w:pos="8244"/>
-          <w:tab w:val="left" w:pos="9160"/>
-          <w:tab w:val="left" w:pos="10076"/>
-          <w:tab w:val="left" w:pos="10992"/>
-          <w:tab w:val="left" w:pos="11908"/>
-          <w:tab w:val="left" w:pos="12824"/>
-          <w:tab w:val="left" w:pos="13740"/>
-          <w:tab w:val="left" w:pos="14656"/>
-        </w:tabs>
-        <w:rPr>
-          <w:rFonts w:ascii="Courier New" w:eastAsia="Times New Roman" w:hAnsi="Courier New" w:cs="Courier New"/>
-          <w:sz w:val="20"/>
-          <w:szCs w:val="20"/>
-          <w:lang w:eastAsia="en-GB"/>
-        </w:rPr>
-      </w:pPr>
-      <w:r>
-        <w:rPr>
-          <w:rFonts w:ascii="Courier New" w:eastAsia="Times New Roman" w:hAnsi="Courier New" w:cs="Courier New"/>
-          <w:sz w:val="20"/>
-          <w:szCs w:val="20"/>
-          <w:lang w:eastAsia="en-GB"/>
-        </w:rPr>
-        <w:t xml:space="preserve">         Protocol 2## if you plan to use graphical stuff ##</w:t>
-      </w:r>
-    </w:p>
-    <w:p>
-      <w:pPr>
-        <w:tabs>
-          <w:tab w:val="left" w:pos="916"/>
-          <w:tab w:val="left" w:pos="1832"/>
-          <w:tab w:val="left" w:pos="2748"/>
-          <w:tab w:val="left" w:pos="3664"/>
-          <w:tab w:val="left" w:pos="4580"/>
-          <w:tab w:val="left" w:pos="5496"/>
-          <w:tab w:val="left" w:pos="6412"/>
-          <w:tab w:val="left" w:pos="7328"/>
-          <w:tab w:val="left" w:pos="8244"/>
-          <w:tab w:val="left" w:pos="9160"/>
-          <w:tab w:val="left" w:pos="10076"/>
-          <w:tab w:val="left" w:pos="10992"/>
-          <w:tab w:val="left" w:pos="11908"/>
-          <w:tab w:val="left" w:pos="12824"/>
-          <w:tab w:val="left" w:pos="13740"/>
-          <w:tab w:val="left" w:pos="14656"/>
-        </w:tabs>
-        <w:rPr>
-          <w:rFonts w:ascii="Courier New" w:eastAsia="Times New Roman" w:hAnsi="Courier New" w:cs="Courier New"/>
-          <w:sz w:val="20"/>
-          <w:szCs w:val="20"/>
-          <w:lang w:eastAsia="en-GB"/>
-        </w:rPr>
-      </w:pPr>
-      <w:r>
-        <w:rPr>
-          <w:rFonts w:ascii="Courier New" w:eastAsia="Times New Roman" w:hAnsi="Courier New" w:cs="Courier New"/>
-          <w:sz w:val="20"/>
-          <w:szCs w:val="20"/>
-          <w:lang w:eastAsia="en-GB"/>
-        </w:rPr>
-        <w:t xml:space="preserve">          ForwardX11 yes</w:t>
-      </w:r>
-    </w:p>
-    <w:p>
-      <w:pPr>
-        <w:tabs>
-          <w:tab w:val="left" w:pos="916"/>
-          <w:tab w:val="left" w:pos="1832"/>
-          <w:tab w:val="left" w:pos="2748"/>
-          <w:tab w:val="left" w:pos="3664"/>
-          <w:tab w:val="left" w:pos="4580"/>
-          <w:tab w:val="left" w:pos="5496"/>
-          <w:tab w:val="left" w:pos="6412"/>
-          <w:tab w:val="left" w:pos="7328"/>
-          <w:tab w:val="left" w:pos="8244"/>
-          <w:tab w:val="left" w:pos="9160"/>
-          <w:tab w:val="left" w:pos="10076"/>
-          <w:tab w:val="left" w:pos="10992"/>
-          <w:tab w:val="left" w:pos="11908"/>
-          <w:tab w:val="left" w:pos="12824"/>
-          <w:tab w:val="left" w:pos="13740"/>
-          <w:tab w:val="left" w:pos="14656"/>
-        </w:tabs>
-        <w:rPr>
-          <w:rFonts w:ascii="Courier New" w:eastAsia="Times New Roman" w:hAnsi="Courier New" w:cs="Courier New"/>
-          <w:sz w:val="20"/>
-          <w:szCs w:val="20"/>
-          <w:lang w:eastAsia="en-GB"/>
-        </w:rPr>
-      </w:pPr>
-      <w:r>
-        <w:rPr>
-          <w:rFonts w:ascii="Courier New" w:eastAsia="Times New Roman" w:hAnsi="Courier New" w:cs="Courier New"/>
-          <w:sz w:val="20"/>
-          <w:szCs w:val="20"/>
-          <w:lang w:eastAsia="en-GB"/>
-        </w:rPr>
-        <w:t xml:space="preserve">         ## to prevent connection from being dropped after timeout ##</w:t>
-      </w:r>
-    </w:p>
-    <w:p>
-      <w:pPr>
-        <w:tabs>
-          <w:tab w:val="left" w:pos="916"/>
-          <w:tab w:val="left" w:pos="1832"/>
-          <w:tab w:val="left" w:pos="2748"/>
-          <w:tab w:val="left" w:pos="3664"/>
-          <w:tab w:val="left" w:pos="4580"/>
-          <w:tab w:val="left" w:pos="5496"/>
-          <w:tab w:val="left" w:pos="6412"/>
-          <w:tab w:val="left" w:pos="7328"/>
-          <w:tab w:val="left" w:pos="8244"/>
-          <w:tab w:val="left" w:pos="9160"/>
-          <w:tab w:val="left" w:pos="10076"/>
-          <w:tab w:val="left" w:pos="10992"/>
-          <w:tab w:val="left" w:pos="11908"/>
-          <w:tab w:val="left" w:pos="12824"/>
-          <w:tab w:val="left" w:pos="13740"/>
-          <w:tab w:val="left" w:pos="14656"/>
-        </w:tabs>
-        <w:rPr>
-          <w:rFonts w:ascii="Courier New" w:eastAsia="Times New Roman" w:hAnsi="Courier New" w:cs="Courier New"/>
-          <w:sz w:val="20"/>
-          <w:szCs w:val="20"/>
-          <w:lang w:eastAsia="en-GB"/>
-        </w:rPr>
-      </w:pPr>
-      <w:r>
-        <w:rPr>
-          <w:rFonts w:ascii="Courier New" w:eastAsia="Times New Roman" w:hAnsi="Courier New" w:cs="Courier New"/>
-          <w:sz w:val="20"/>
-          <w:szCs w:val="20"/>
-          <w:lang w:eastAsia="en-GB"/>
-        </w:rPr>
-        <w:t xml:space="preserve">         ServerAliveInterval 60</w:t>
-      </w:r>
-    </w:p>
-    <w:p>
-      <w:pPr>
-        <w:tabs>
-          <w:tab w:val="left" w:pos="916"/>
-          <w:tab w:val="left" w:pos="1832"/>
-          <w:tab w:val="left" w:pos="2748"/>
-          <w:tab w:val="left" w:pos="3664"/>
-          <w:tab w:val="left" w:pos="4580"/>
-          <w:tab w:val="left" w:pos="5496"/>
-          <w:tab w:val="left" w:pos="6412"/>
-          <w:tab w:val="left" w:pos="7328"/>
-          <w:tab w:val="left" w:pos="8244"/>
-          <w:tab w:val="left" w:pos="9160"/>
-          <w:tab w:val="left" w:pos="10076"/>
-          <w:tab w:val="left" w:pos="10992"/>
-          <w:tab w:val="left" w:pos="11908"/>
-          <w:tab w:val="left" w:pos="12824"/>
-          <w:tab w:val="left" w:pos="13740"/>
-          <w:tab w:val="left" w:pos="14656"/>
-        </w:tabs>
-        <w:rPr>
-          <w:rFonts w:ascii="Courier New" w:eastAsia="Times New Roman" w:hAnsi="Courier New" w:cs="Courier New"/>
-          <w:sz w:val="20"/>
-          <w:szCs w:val="20"/>
-          <w:lang w:eastAsia="en-GB"/>
-        </w:rPr>
-      </w:pPr>
-      <w:r>
-        <w:rPr>
-          <w:rFonts w:ascii="Courier New" w:eastAsia="Times New Roman" w:hAnsi="Courier New" w:cs="Courier New"/>
-          <w:sz w:val="20"/>
-          <w:szCs w:val="20"/>
-          <w:lang w:eastAsia="en-GB"/>
-        </w:rPr>
-        <w:t xml:space="preserve">         ServerAliveCountMax 30 </w:t>
-      </w:r>
-    </w:p>
-    <w:p>
-      <w:pPr>
-        <w:tabs>
-          <w:tab w:val="left" w:pos="916"/>
-          <w:tab w:val="left" w:pos="1832"/>
-          <w:tab w:val="left" w:pos="2748"/>
-          <w:tab w:val="left" w:pos="3664"/>
-          <w:tab w:val="left" w:pos="4580"/>
-          <w:tab w:val="left" w:pos="5496"/>
-          <w:tab w:val="left" w:pos="6412"/>
-          <w:tab w:val="left" w:pos="7328"/>
-          <w:tab w:val="left" w:pos="8244"/>
-          <w:tab w:val="left" w:pos="9160"/>
-          <w:tab w:val="left" w:pos="10076"/>
-          <w:tab w:val="left" w:pos="10992"/>
-          <w:tab w:val="left" w:pos="11908"/>
-          <w:tab w:val="left" w:pos="12824"/>
-          <w:tab w:val="left" w:pos="13740"/>
-          <w:tab w:val="left" w:pos="14656"/>
-        </w:tabs>
-        <w:rPr>
-          <w:lang w:val="en-US"/>
-        </w:rPr>
-      </w:pPr>
-      <w:r>
-        <w:rPr>
-          <w:rFonts w:ascii="Courier New" w:eastAsia="Times New Roman" w:hAnsi="Courier New" w:cs="Courier New"/>
-          <w:sz w:val="20"/>
-          <w:szCs w:val="20"/>
-          <w:lang w:val="en-US" w:eastAsia="en-GB"/>
-        </w:rPr>
-        <w:sym w:font="Wingdings" w:char="F0E0"/>
-      </w:r>
-      <w:r>
-        <w:rPr>
-          <w:rFonts w:ascii="Courier New" w:eastAsia="Times New Roman" w:hAnsi="Courier New" w:cs="Courier New"/>
-          <w:sz w:val="20"/>
-          <w:szCs w:val="20"/>
-          <w:lang w:val="en-US" w:eastAsia="en-GB"/>
-        </w:rPr>
-        <w:t xml:space="preserve"> </w:t>
-      </w:r>
-      <w:r>
-        <w:t>For Windows make sure to use double slashes</w:t>
-      </w:r>
-      <w:r>
-        <w:rPr>
-          <w:lang w:val="en-US"/>
-        </w:rPr>
-        <w:t xml:space="preserve"> in the path</w:t>
-      </w:r>
-    </w:p>
-    <w:p>
-      <w:pPr>
-        <w:tabs>
-          <w:tab w:val="left" w:pos="916"/>
-          <w:tab w:val="left" w:pos="1832"/>
-          <w:tab w:val="left" w:pos="2748"/>
-          <w:tab w:val="left" w:pos="3664"/>
-          <w:tab w:val="left" w:pos="4580"/>
-          <w:tab w:val="left" w:pos="5496"/>
-          <w:tab w:val="left" w:pos="6412"/>
-          <w:tab w:val="left" w:pos="7328"/>
-          <w:tab w:val="left" w:pos="8244"/>
-          <w:tab w:val="left" w:pos="9160"/>
-          <w:tab w:val="left" w:pos="10076"/>
-          <w:tab w:val="left" w:pos="10992"/>
-          <w:tab w:val="left" w:pos="11908"/>
-          <w:tab w:val="left" w:pos="12824"/>
-          <w:tab w:val="left" w:pos="13740"/>
-          <w:tab w:val="left" w:pos="14656"/>
-        </w:tabs>
-        <w:rPr>
-          <w:lang w:val="en-US"/>
-        </w:rPr>
-      </w:pPr>
-    </w:p>
-    <w:p>
-      <w:pPr>
-        <w:tabs>
-          <w:tab w:val="left" w:pos="916"/>
-          <w:tab w:val="left" w:pos="1832"/>
-          <w:tab w:val="left" w:pos="2748"/>
-          <w:tab w:val="left" w:pos="3664"/>
-          <w:tab w:val="left" w:pos="4580"/>
-          <w:tab w:val="left" w:pos="5496"/>
-          <w:tab w:val="left" w:pos="6412"/>
-          <w:tab w:val="left" w:pos="7328"/>
-          <w:tab w:val="left" w:pos="8244"/>
-          <w:tab w:val="left" w:pos="9160"/>
-          <w:tab w:val="left" w:pos="10076"/>
-          <w:tab w:val="left" w:pos="10992"/>
-          <w:tab w:val="left" w:pos="11908"/>
-          <w:tab w:val="left" w:pos="12824"/>
-          <w:tab w:val="left" w:pos="13740"/>
-          <w:tab w:val="left" w:pos="14656"/>
-        </w:tabs>
-        <w:rPr>
-          <w:lang w:val="en-US"/>
-        </w:rPr>
-      </w:pPr>
-      <w:r>
-        <w:rPr>
-          <w:lang w:val="en-US"/>
-        </w:rPr>
-        <w:t>Change permissions of the config file</w:t>
-      </w:r>
-    </w:p>
-    <w:p>
-      <w:pPr>
-        <w:tabs>
-          <w:tab w:val="left" w:pos="916"/>
-          <w:tab w:val="left" w:pos="1832"/>
-          <w:tab w:val="left" w:pos="2748"/>
-          <w:tab w:val="left" w:pos="3664"/>
-          <w:tab w:val="left" w:pos="4580"/>
-          <w:tab w:val="left" w:pos="5496"/>
-          <w:tab w:val="left" w:pos="6412"/>
-          <w:tab w:val="left" w:pos="7328"/>
-          <w:tab w:val="left" w:pos="8244"/>
-          <w:tab w:val="left" w:pos="9160"/>
-          <w:tab w:val="left" w:pos="10076"/>
-          <w:tab w:val="left" w:pos="10992"/>
-          <w:tab w:val="left" w:pos="11908"/>
-          <w:tab w:val="left" w:pos="12824"/>
-          <w:tab w:val="left" w:pos="13740"/>
-          <w:tab w:val="left" w:pos="14656"/>
-        </w:tabs>
-        <w:rPr>
-          <w:lang w:val="en-US"/>
-        </w:rPr>
-      </w:pPr>
-    </w:p>
-    <w:p>
-      <w:pPr>
-        <w:tabs>
-          <w:tab w:val="left" w:pos="916"/>
-          <w:tab w:val="left" w:pos="1832"/>
-          <w:tab w:val="left" w:pos="2748"/>
-          <w:tab w:val="left" w:pos="3664"/>
-          <w:tab w:val="left" w:pos="4580"/>
-          <w:tab w:val="left" w:pos="5496"/>
-          <w:tab w:val="left" w:pos="6412"/>
-          <w:tab w:val="left" w:pos="7328"/>
-          <w:tab w:val="left" w:pos="8244"/>
-          <w:tab w:val="left" w:pos="9160"/>
-          <w:tab w:val="left" w:pos="10076"/>
-          <w:tab w:val="left" w:pos="10992"/>
-          <w:tab w:val="left" w:pos="11908"/>
-          <w:tab w:val="left" w:pos="12824"/>
-          <w:tab w:val="left" w:pos="13740"/>
-          <w:tab w:val="left" w:pos="14656"/>
-        </w:tabs>
-        <w:ind w:left="720"/>
-        <w:rPr>
-          <w:rFonts w:ascii="Courier New" w:eastAsia="Times New Roman" w:hAnsi="Courier New" w:cs="Courier New"/>
-          <w:sz w:val="20"/>
-          <w:szCs w:val="20"/>
-          <w:lang w:val="en-US" w:eastAsia="en-GB"/>
-        </w:rPr>
-      </w:pPr>
-      <w:proofErr w:type="spellStart"/>
-      <w:r>
-        <w:rPr>
-          <w:rFonts w:ascii="Courier New" w:eastAsia="Times New Roman" w:hAnsi="Courier New" w:cs="Courier New"/>
-          <w:sz w:val="20"/>
-          <w:szCs w:val="20"/>
-          <w:lang w:val="en-US" w:eastAsia="en-GB"/>
-        </w:rPr>
-        <w:lastRenderedPageBreak/>
-        <w:t>chmod</w:t>
-      </w:r>
-      <w:proofErr w:type="spellEnd"/>
-      <w:r>
-        <w:rPr>
-          <w:rFonts w:ascii="Courier New" w:eastAsia="Times New Roman" w:hAnsi="Courier New" w:cs="Courier New"/>
-          <w:sz w:val="20"/>
-          <w:szCs w:val="20"/>
-          <w:lang w:val="en-US" w:eastAsia="en-GB"/>
-        </w:rPr>
-        <w:t xml:space="preserve"> 700 ~/.</w:t>
-      </w:r>
-      <w:proofErr w:type="spellStart"/>
-      <w:r>
-        <w:rPr>
-          <w:rFonts w:ascii="Courier New" w:eastAsia="Times New Roman" w:hAnsi="Courier New" w:cs="Courier New"/>
-          <w:sz w:val="20"/>
-          <w:szCs w:val="20"/>
-          <w:lang w:val="en-US" w:eastAsia="en-GB"/>
-        </w:rPr>
-        <w:t>ssh</w:t>
-      </w:r>
-      <w:proofErr w:type="spellEnd"/>
-    </w:p>
-    <w:p>
-      <w:pPr>
-        <w:tabs>
-          <w:tab w:val="left" w:pos="916"/>
-          <w:tab w:val="left" w:pos="1832"/>
-          <w:tab w:val="left" w:pos="2748"/>
-          <w:tab w:val="left" w:pos="3664"/>
-          <w:tab w:val="left" w:pos="4580"/>
-          <w:tab w:val="left" w:pos="5496"/>
-          <w:tab w:val="left" w:pos="6412"/>
-          <w:tab w:val="left" w:pos="7328"/>
-          <w:tab w:val="left" w:pos="8244"/>
-          <w:tab w:val="left" w:pos="9160"/>
-          <w:tab w:val="left" w:pos="10076"/>
-          <w:tab w:val="left" w:pos="10992"/>
-          <w:tab w:val="left" w:pos="11908"/>
-          <w:tab w:val="left" w:pos="12824"/>
-          <w:tab w:val="left" w:pos="13740"/>
-          <w:tab w:val="left" w:pos="14656"/>
-        </w:tabs>
-        <w:ind w:left="720"/>
-        <w:rPr>
-          <w:rFonts w:ascii="Courier New" w:eastAsia="Times New Roman" w:hAnsi="Courier New" w:cs="Courier New"/>
-          <w:sz w:val="20"/>
-          <w:szCs w:val="20"/>
-          <w:lang w:val="en-US" w:eastAsia="en-GB"/>
-        </w:rPr>
-      </w:pPr>
-      <w:proofErr w:type="spellStart"/>
-      <w:r>
-        <w:rPr>
-          <w:rFonts w:ascii="Courier New" w:eastAsia="Times New Roman" w:hAnsi="Courier New" w:cs="Courier New"/>
-          <w:sz w:val="20"/>
-          <w:szCs w:val="20"/>
-          <w:lang w:val="en-US" w:eastAsia="en-GB"/>
-        </w:rPr>
-        <w:t>chmod</w:t>
-      </w:r>
-      <w:proofErr w:type="spellEnd"/>
-      <w:r>
-        <w:rPr>
-          <w:rFonts w:ascii="Courier New" w:eastAsia="Times New Roman" w:hAnsi="Courier New" w:cs="Courier New"/>
-          <w:sz w:val="20"/>
-          <w:szCs w:val="20"/>
-          <w:lang w:val="en-US" w:eastAsia="en-GB"/>
-        </w:rPr>
-        <w:t xml:space="preserve"> 600 ~/.</w:t>
-      </w:r>
-      <w:proofErr w:type="spellStart"/>
-      <w:r>
-        <w:rPr>
-          <w:rFonts w:ascii="Courier New" w:eastAsia="Times New Roman" w:hAnsi="Courier New" w:cs="Courier New"/>
-          <w:sz w:val="20"/>
-          <w:szCs w:val="20"/>
-          <w:lang w:val="en-US" w:eastAsia="en-GB"/>
-        </w:rPr>
-        <w:t>ssh</w:t>
-      </w:r>
-      <w:proofErr w:type="spellEnd"/>
-      <w:r>
-        <w:rPr>
-          <w:rFonts w:ascii="Courier New" w:eastAsia="Times New Roman" w:hAnsi="Courier New" w:cs="Courier New"/>
-          <w:sz w:val="20"/>
-          <w:szCs w:val="20"/>
-          <w:lang w:val="en-US" w:eastAsia="en-GB"/>
-        </w:rPr>
-        <w:t>/*</w:t>
-      </w:r>
-    </w:p>
-    <w:p>
-      <w:pPr>
-        <w:tabs>
-          <w:tab w:val="left" w:pos="916"/>
-          <w:tab w:val="left" w:pos="1832"/>
-          <w:tab w:val="left" w:pos="2748"/>
-          <w:tab w:val="left" w:pos="3664"/>
-          <w:tab w:val="left" w:pos="4580"/>
-          <w:tab w:val="left" w:pos="5496"/>
-          <w:tab w:val="left" w:pos="6412"/>
-          <w:tab w:val="left" w:pos="7328"/>
-          <w:tab w:val="left" w:pos="8244"/>
-          <w:tab w:val="left" w:pos="9160"/>
-          <w:tab w:val="left" w:pos="10076"/>
-          <w:tab w:val="left" w:pos="10992"/>
-          <w:tab w:val="left" w:pos="11908"/>
-          <w:tab w:val="left" w:pos="12824"/>
-          <w:tab w:val="left" w:pos="13740"/>
-          <w:tab w:val="left" w:pos="14656"/>
-        </w:tabs>
-        <w:ind w:left="720"/>
-        <w:rPr>
-          <w:rFonts w:ascii="Courier New" w:eastAsia="Times New Roman" w:hAnsi="Courier New" w:cs="Courier New"/>
-          <w:sz w:val="20"/>
-          <w:szCs w:val="20"/>
-          <w:lang w:val="en-US" w:eastAsia="en-GB"/>
-        </w:rPr>
-      </w:pPr>
-    </w:p>
-    <w:p>
-      <w:pPr>
-        <w:tabs>
-          <w:tab w:val="left" w:pos="916"/>
-          <w:tab w:val="left" w:pos="1832"/>
-          <w:tab w:val="left" w:pos="2748"/>
-          <w:tab w:val="left" w:pos="3664"/>
-          <w:tab w:val="left" w:pos="4580"/>
-          <w:tab w:val="left" w:pos="5496"/>
-          <w:tab w:val="left" w:pos="6412"/>
-          <w:tab w:val="left" w:pos="7328"/>
-          <w:tab w:val="left" w:pos="8244"/>
-          <w:tab w:val="left" w:pos="9160"/>
-          <w:tab w:val="left" w:pos="10076"/>
-          <w:tab w:val="left" w:pos="10992"/>
-          <w:tab w:val="left" w:pos="11908"/>
-          <w:tab w:val="left" w:pos="12824"/>
-          <w:tab w:val="left" w:pos="13740"/>
-          <w:tab w:val="left" w:pos="14656"/>
-        </w:tabs>
-        <w:ind w:left="720"/>
-        <w:rPr>
-          <w:rFonts w:ascii="Courier New" w:eastAsia="Times New Roman" w:hAnsi="Courier New" w:cs="Courier New"/>
-          <w:sz w:val="20"/>
-          <w:szCs w:val="20"/>
-          <w:lang w:val="en-US" w:eastAsia="en-GB"/>
-        </w:rPr>
-      </w:pPr>
-    </w:p>
-    <w:p>
-      <w:pPr>
-        <w:tabs>
-          <w:tab w:val="left" w:pos="916"/>
-          <w:tab w:val="left" w:pos="1832"/>
-          <w:tab w:val="left" w:pos="2748"/>
-          <w:tab w:val="left" w:pos="3664"/>
-          <w:tab w:val="left" w:pos="4580"/>
-          <w:tab w:val="left" w:pos="5496"/>
-          <w:tab w:val="left" w:pos="6412"/>
-          <w:tab w:val="left" w:pos="7328"/>
-          <w:tab w:val="left" w:pos="8244"/>
-          <w:tab w:val="left" w:pos="9160"/>
-          <w:tab w:val="left" w:pos="10076"/>
-          <w:tab w:val="left" w:pos="10992"/>
-          <w:tab w:val="left" w:pos="11908"/>
-          <w:tab w:val="left" w:pos="12824"/>
-          <w:tab w:val="left" w:pos="13740"/>
-          <w:tab w:val="left" w:pos="14656"/>
-        </w:tabs>
-        <w:ind w:left="720"/>
-        <w:rPr>
-          <w:rFonts w:ascii="Courier New" w:eastAsia="Times New Roman" w:hAnsi="Courier New" w:cs="Courier New"/>
-          <w:sz w:val="20"/>
-          <w:szCs w:val="20"/>
-          <w:lang w:val="en-US" w:eastAsia="en-GB"/>
-        </w:rPr>
-      </w:pPr>
-    </w:p>
-    <w:p>
-      <w:pPr>
-        <w:rPr>
-          <w:lang w:val="en-US"/>
-        </w:rPr>
-      </w:pPr>
-    </w:p>
-    <w:p>
-      <w:pPr>
-        <w:rPr>
-          <w:lang w:val="en-US"/>
-        </w:rPr>
-      </w:pPr>
-    </w:p>
-    <w:p>
-      <w:pPr>
-        <w:rPr>
-          <w:lang w:val="en-US"/>
-        </w:rPr>
-      </w:pPr>
-    </w:p>
-    <w:p>
-      <w:pPr>
-        <w:rPr>
-          <w:lang w:val="en-US"/>
-        </w:rPr>
-      </w:pPr>
-    </w:p>
-    <w:p>
-      <w:pPr>
-        <w:rPr>
-          <w:lang w:val="en-US"/>
-        </w:rPr>
-      </w:pPr>
-    </w:p>
     <w:sectPr>
       <w:pgSz w:w="11906" w:h="16838"/>
       <w:pgMar w:top="1440" w:right="1440" w:bottom="1440" w:left="1440" w:header="708" w:footer="708" w:gutter="0"/>

</xml_diff>